<commit_message>
Update Word point 13
</commit_message>
<xml_diff>
--- a/TP 1 MECCANICAS.docx
+++ b/TP 1 MECCANICAS.docx
@@ -12105,7 +12105,15 @@
         <w:pStyle w:val="Prrafodelista"/>
       </w:pPr>
       <w:r>
-        <w:t>Suponiendo que cada iteración dura 1seg.  v=2; b=3; Pasados: 1 seg.</w:t>
+        <w:t xml:space="preserve">Suponiendo que cada iteración dura 1seg.  v=2; b=3; Pasados: 1 </w:t>
+      </w:r>
+      <w:proofErr w:type="spellStart"/>
+      <w:r>
+        <w:t>seg</w:t>
+      </w:r>
+      <w:proofErr w:type="spellEnd"/>
+      <w:r>
+        <w:t>.</w:t>
       </w:r>
     </w:p>
     <w:p>
@@ -14664,8 +14672,420 @@
     </w:p>
     <w:p>
       <w:pPr>
+        <w:pStyle w:val="Prrafodelista"/>
         <w:rPr>
           <w:lang w:val="es-MX"/>
+        </w:rPr>
+      </w:pPr>
+    </w:p>
+    <w:p>
+      <w:pPr>
+        <w:pStyle w:val="Prrafodelista"/>
+        <w:rPr>
+          <w:lang w:val="es-MX"/>
+        </w:rPr>
+      </w:pPr>
+    </w:p>
+    <w:p>
+      <w:pPr>
+        <w:pStyle w:val="Prrafodelista"/>
+        <w:rPr>
+          <w:lang w:val="es-MX"/>
+        </w:rPr>
+      </w:pPr>
+    </w:p>
+    <w:p>
+      <w:r>
+        <w:rPr>
+          <w:b/>
+          <w:bCs/>
+          <w:lang w:val="es-MX"/>
+        </w:rPr>
+        <w:lastRenderedPageBreak/>
+        <w:t>13)</w:t>
+      </w:r>
+      <w:r>
+        <w:t xml:space="preserve"> </w:t>
+      </w:r>
+      <w:r>
+        <w:rPr>
+          <w:b/>
+          <w:bCs/>
+        </w:rPr>
+        <w:t>Investigue la relación entre reflexión y el producto punto, y ejemplifique su aplicación en juegos. Realice un prototipo en Processing.</w:t>
+      </w:r>
+      <w:r>
+        <w:rPr>
+          <w:b/>
+          <w:bCs/>
+          <w:lang w:val="es-MX"/>
+        </w:rPr>
+        <w:t xml:space="preserve"> </w:t>
+      </w:r>
+    </w:p>
+    <w:p>
+      <w:r>
+        <w:t>La reflexión en gráficos y juegos 3D a menudo se basa en conceptos de geometría y álgebra vectorial, específicamente utilizando el producto punto. La reflexión de un vector respecto a una superficie se puede calcular usando la normal de la superficie y el vector incidente.</w:t>
+      </w:r>
+    </w:p>
+    <w:p>
+      <w:pPr>
+        <w:rPr>
+          <w:u w:val="single"/>
+        </w:rPr>
+      </w:pPr>
+      <w:r>
+        <w:rPr>
+          <w:u w:val="single"/>
+        </w:rPr>
+        <w:t>Relación entre Reflexión y Producto Punto</w:t>
+      </w:r>
+    </w:p>
+    <w:p>
+      <w:r>
+        <w:t xml:space="preserve">La reflexión de un vector </w:t>
+      </w:r>
+      <w:r>
+        <w:rPr>
+          <w:rFonts w:ascii="Cambria Math" w:hAnsi="Cambria Math" w:cs="Cambria Math"/>
+        </w:rPr>
+        <w:t>𝑣</w:t>
+      </w:r>
+      <w:r>
+        <w:rPr>
+          <w:rFonts w:ascii="Segoe UI Symbol" w:hAnsi="Segoe UI Symbol" w:cs="Segoe UI Symbol"/>
+        </w:rPr>
+        <w:t>⃗</w:t>
+      </w:r>
+      <w:r>
+        <w:t xml:space="preserve"> respecto a una superficie con una normal </w:t>
+      </w:r>
+      <w:r>
+        <w:rPr>
+          <w:rFonts w:ascii="Cambria Math" w:hAnsi="Cambria Math" w:cs="Cambria Math"/>
+        </w:rPr>
+        <w:t>𝑛</w:t>
+      </w:r>
+      <w:r>
+        <w:rPr>
+          <w:rFonts w:ascii="Segoe UI Symbol" w:hAnsi="Segoe UI Symbol" w:cs="Segoe UI Symbol"/>
+        </w:rPr>
+        <w:t>⃗</w:t>
+      </w:r>
+      <w:r>
+        <w:rPr>
+          <w:i/>
+          <w:iCs/>
+        </w:rPr>
+        <w:t xml:space="preserve"> </w:t>
+      </w:r>
+      <w:r>
+        <w:t xml:space="preserve"> se puede calcular mediante la siguiente fórmula:</w:t>
+      </w:r>
+    </w:p>
+    <w:p>
+      <w:r>
+        <w:rPr>
+          <w:rFonts w:ascii="Cambria Math" w:hAnsi="Cambria Math" w:cs="Cambria Math"/>
+        </w:rPr>
+        <w:t>𝑟</w:t>
+      </w:r>
+      <w:r>
+        <w:rPr>
+          <w:rFonts w:ascii="Segoe UI Symbol" w:hAnsi="Segoe UI Symbol" w:cs="Segoe UI Symbol"/>
+        </w:rPr>
+        <w:t>⃗</w:t>
+      </w:r>
+      <w:r>
+        <w:rPr>
+          <w:rFonts w:ascii="Segoe UI Symbol" w:hAnsi="Segoe UI Symbol" w:cs="Segoe UI Symbol"/>
+        </w:rPr>
+        <w:t xml:space="preserve"> </w:t>
+      </w:r>
+      <w:r>
+        <w:t>=</w:t>
+      </w:r>
+      <w:r>
+        <w:t xml:space="preserve"> </w:t>
+      </w:r>
+      <w:r>
+        <w:rPr>
+          <w:rFonts w:ascii="Cambria Math" w:hAnsi="Cambria Math" w:cs="Cambria Math"/>
+        </w:rPr>
+        <w:t>𝑣</w:t>
+      </w:r>
+      <w:r>
+        <w:rPr>
+          <w:rFonts w:ascii="Segoe UI Symbol" w:hAnsi="Segoe UI Symbol" w:cs="Segoe UI Symbol"/>
+        </w:rPr>
+        <w:t>⃗</w:t>
+      </w:r>
+      <w:r>
+        <w:rPr>
+          <w:rFonts w:ascii="Segoe UI Symbol" w:hAnsi="Segoe UI Symbol" w:cs="Segoe UI Symbol"/>
+        </w:rPr>
+        <w:t xml:space="preserve"> </w:t>
+      </w:r>
+      <w:r>
+        <w:rPr>
+          <w:rFonts w:ascii="Calibri" w:hAnsi="Calibri" w:cs="Calibri"/>
+        </w:rPr>
+        <w:t>−</w:t>
+      </w:r>
+      <w:r>
+        <w:rPr>
+          <w:rFonts w:ascii="Calibri" w:hAnsi="Calibri" w:cs="Calibri"/>
+        </w:rPr>
+        <w:t xml:space="preserve"> </w:t>
+      </w:r>
+      <w:r>
+        <w:t>2</w:t>
+      </w:r>
+      <w:r>
+        <w:t xml:space="preserve"> </w:t>
+      </w:r>
+      <w:r>
+        <w:t>(</w:t>
+      </w:r>
+      <w:r>
+        <w:rPr>
+          <w:rFonts w:ascii="Cambria Math" w:hAnsi="Cambria Math" w:cs="Cambria Math"/>
+        </w:rPr>
+        <w:t>𝑣</w:t>
+      </w:r>
+      <w:r>
+        <w:rPr>
+          <w:rFonts w:ascii="Segoe UI Symbol" w:hAnsi="Segoe UI Symbol" w:cs="Segoe UI Symbol"/>
+        </w:rPr>
+        <w:t>⃗</w:t>
+      </w:r>
+      <w:r>
+        <w:rPr>
+          <w:rFonts w:ascii="Segoe UI Symbol" w:hAnsi="Segoe UI Symbol" w:cs="Segoe UI Symbol"/>
+        </w:rPr>
+        <w:t xml:space="preserve"> </w:t>
+      </w:r>
+      <w:r>
+        <w:rPr>
+          <w:rFonts w:ascii="Segoe UI Symbol" w:hAnsi="Segoe UI Symbol" w:cs="Segoe UI Symbol"/>
+        </w:rPr>
+        <w:t>⋅</w:t>
+      </w:r>
+      <w:r>
+        <w:rPr>
+          <w:rFonts w:ascii="Segoe UI Symbol" w:hAnsi="Segoe UI Symbol" w:cs="Segoe UI Symbol"/>
+        </w:rPr>
+        <w:t xml:space="preserve"> </w:t>
+      </w:r>
+      <w:r>
+        <w:rPr>
+          <w:rFonts w:ascii="Cambria Math" w:hAnsi="Cambria Math" w:cs="Cambria Math"/>
+        </w:rPr>
+        <w:t>𝑛</w:t>
+      </w:r>
+      <w:r>
+        <w:rPr>
+          <w:rFonts w:ascii="Segoe UI Symbol" w:hAnsi="Segoe UI Symbol" w:cs="Segoe UI Symbol"/>
+        </w:rPr>
+        <w:t>⃗</w:t>
+      </w:r>
+      <w:r>
+        <w:rPr>
+          <w:rFonts w:ascii="Segoe UI Symbol" w:hAnsi="Segoe UI Symbol" w:cs="Segoe UI Symbol"/>
+        </w:rPr>
+        <w:t xml:space="preserve"> </w:t>
+      </w:r>
+      <w:r>
+        <w:t>)</w:t>
+      </w:r>
+      <w:r>
+        <w:t xml:space="preserve"> </w:t>
+      </w:r>
+      <w:r>
+        <w:rPr>
+          <w:rFonts w:ascii="Cambria Math" w:hAnsi="Cambria Math" w:cs="Cambria Math"/>
+        </w:rPr>
+        <w:t>𝑛</w:t>
+      </w:r>
+      <w:r>
+        <w:rPr>
+          <w:rFonts w:ascii="Segoe UI Symbol" w:hAnsi="Segoe UI Symbol" w:cs="Segoe UI Symbol"/>
+        </w:rPr>
+        <w:t>⃗</w:t>
+      </w:r>
+    </w:p>
+    <w:p>
+      <w:r>
+        <w:t>Donde:</w:t>
+      </w:r>
+    </w:p>
+    <w:p>
+      <w:pPr>
+        <w:numPr>
+          <w:ilvl w:val="0"/>
+          <w:numId w:val="6"/>
+        </w:numPr>
+      </w:pPr>
+      <w:r>
+        <w:rPr>
+          <w:rFonts w:ascii="Cambria Math" w:hAnsi="Cambria Math" w:cs="Cambria Math"/>
+        </w:rPr>
+        <w:t>𝑣</w:t>
+      </w:r>
+      <w:r>
+        <w:rPr>
+          <w:rFonts w:ascii="Segoe UI Symbol" w:hAnsi="Segoe UI Symbol" w:cs="Segoe UI Symbol"/>
+        </w:rPr>
+        <w:t>⃗</w:t>
+      </w:r>
+      <w:r>
+        <w:t xml:space="preserve"> es el vector incidente.</w:t>
+      </w:r>
+    </w:p>
+    <w:p>
+      <w:pPr>
+        <w:numPr>
+          <w:ilvl w:val="0"/>
+          <w:numId w:val="6"/>
+        </w:numPr>
+      </w:pPr>
+      <w:r>
+        <w:rPr>
+          <w:rFonts w:ascii="Cambria Math" w:hAnsi="Cambria Math" w:cs="Cambria Math"/>
+        </w:rPr>
+        <w:t>𝑛</w:t>
+      </w:r>
+      <w:r>
+        <w:rPr>
+          <w:rFonts w:ascii="Segoe UI Symbol" w:hAnsi="Segoe UI Symbol" w:cs="Segoe UI Symbol"/>
+        </w:rPr>
+        <w:t>⃗</w:t>
+      </w:r>
+      <w:r>
+        <w:t xml:space="preserve"> es la normal de la superficie.</w:t>
+      </w:r>
+    </w:p>
+    <w:p>
+      <w:pPr>
+        <w:numPr>
+          <w:ilvl w:val="0"/>
+          <w:numId w:val="6"/>
+        </w:numPr>
+      </w:pPr>
+      <w:r>
+        <w:rPr>
+          <w:rFonts w:ascii="Cambria Math" w:hAnsi="Cambria Math" w:cs="Cambria Math"/>
+        </w:rPr>
+        <w:t>𝑟</w:t>
+      </w:r>
+      <w:r>
+        <w:rPr>
+          <w:rFonts w:ascii="Segoe UI Symbol" w:hAnsi="Segoe UI Symbol" w:cs="Segoe UI Symbol"/>
+        </w:rPr>
+        <w:t>⃗</w:t>
+      </w:r>
+      <w:r>
+        <w:t xml:space="preserve"> es el vector reflejado.</w:t>
+      </w:r>
+    </w:p>
+    <w:p>
+      <w:pPr>
+        <w:numPr>
+          <w:ilvl w:val="0"/>
+          <w:numId w:val="6"/>
+        </w:numPr>
+      </w:pPr>
+      <w:r>
+        <w:rPr>
+          <w:rFonts w:ascii="Cambria Math" w:hAnsi="Cambria Math" w:cs="Cambria Math"/>
+        </w:rPr>
+        <w:t>𝑣</w:t>
+      </w:r>
+      <w:r>
+        <w:rPr>
+          <w:rFonts w:ascii="Segoe UI Symbol" w:hAnsi="Segoe UI Symbol" w:cs="Segoe UI Symbol"/>
+        </w:rPr>
+        <w:t>⃗</w:t>
+      </w:r>
+      <w:r>
+        <w:rPr>
+          <w:rFonts w:ascii="Segoe UI Symbol" w:hAnsi="Segoe UI Symbol" w:cs="Segoe UI Symbol"/>
+        </w:rPr>
+        <w:t xml:space="preserve"> </w:t>
+      </w:r>
+      <w:r>
+        <w:rPr>
+          <w:rFonts w:ascii="Segoe UI Symbol" w:hAnsi="Segoe UI Symbol" w:cs="Segoe UI Symbol"/>
+        </w:rPr>
+        <w:t>⋅</w:t>
+      </w:r>
+      <w:r>
+        <w:rPr>
+          <w:rFonts w:ascii="Segoe UI Symbol" w:hAnsi="Segoe UI Symbol" w:cs="Segoe UI Symbol"/>
+        </w:rPr>
+        <w:t xml:space="preserve"> </w:t>
+      </w:r>
+      <w:r>
+        <w:rPr>
+          <w:rFonts w:ascii="Cambria Math" w:hAnsi="Cambria Math" w:cs="Cambria Math"/>
+        </w:rPr>
+        <w:t>𝑛</w:t>
+      </w:r>
+      <w:r>
+        <w:rPr>
+          <w:rFonts w:ascii="Segoe UI Symbol" w:hAnsi="Segoe UI Symbol" w:cs="Segoe UI Symbol"/>
+        </w:rPr>
+        <w:t>⃗</w:t>
+      </w:r>
+      <w:r>
+        <w:t xml:space="preserve"> es el producto punto entre </w:t>
+      </w:r>
+      <w:r>
+        <w:rPr>
+          <w:rFonts w:ascii="Cambria Math" w:hAnsi="Cambria Math" w:cs="Cambria Math"/>
+        </w:rPr>
+        <w:t>𝑣</w:t>
+      </w:r>
+      <w:r>
+        <w:rPr>
+          <w:rFonts w:ascii="Segoe UI Symbol" w:hAnsi="Segoe UI Symbol" w:cs="Segoe UI Symbol"/>
+        </w:rPr>
+        <w:t>⃗</w:t>
+      </w:r>
+      <w:r>
+        <w:t xml:space="preserve"> y </w:t>
+      </w:r>
+      <w:r>
+        <w:rPr>
+          <w:rFonts w:ascii="Cambria Math" w:hAnsi="Cambria Math" w:cs="Cambria Math"/>
+        </w:rPr>
+        <w:t>𝑛</w:t>
+      </w:r>
+      <w:r>
+        <w:rPr>
+          <w:rFonts w:ascii="Segoe UI Symbol" w:hAnsi="Segoe UI Symbol" w:cs="Segoe UI Symbol"/>
+        </w:rPr>
+        <w:t>⃗</w:t>
+      </w:r>
+      <w:r>
+        <w:t>.</w:t>
+      </w:r>
+    </w:p>
+    <w:p>
+      <w:r>
+        <w:t>Aplicación en Juegos</w:t>
+      </w:r>
+    </w:p>
+    <w:p>
+      <w:r>
+        <w:t>En los juegos, esta técnica se utiliza para calcular la dirección de un objeto que rebota, como una pelota que golpea una pared o un rayo de luz que se refleja en una superficie.</w:t>
+      </w:r>
+    </w:p>
+    <w:p>
+      <w:pPr>
+        <w:rPr>
+          <w:b/>
+          <w:bCs/>
         </w:rPr>
       </w:pPr>
     </w:p>
@@ -14938,6 +15358,155 @@
     </w:lvl>
   </w:abstractNum>
   <w:abstractNum w:abstractNumId="1" w15:restartNumberingAfterBreak="0">
+    <w:nsid w:val="2CCB1973"/>
+    <w:multiLevelType w:val="multilevel"/>
+    <w:tmpl w:val="2A30CCC6"/>
+    <w:lvl w:ilvl="0">
+      <w:start w:val="1"/>
+      <w:numFmt w:val="bullet"/>
+      <w:lvlText w:val=""/>
+      <w:lvlJc w:val="left"/>
+      <w:pPr>
+        <w:tabs>
+          <w:tab w:val="num" w:pos="720"/>
+        </w:tabs>
+        <w:ind w:left="720" w:hanging="360"/>
+      </w:pPr>
+      <w:rPr>
+        <w:rFonts w:ascii="Symbol" w:hAnsi="Symbol" w:hint="default"/>
+        <w:sz w:val="20"/>
+      </w:rPr>
+    </w:lvl>
+    <w:lvl w:ilvl="1" w:tentative="1">
+      <w:start w:val="1"/>
+      <w:numFmt w:val="bullet"/>
+      <w:lvlText w:val=""/>
+      <w:lvlJc w:val="left"/>
+      <w:pPr>
+        <w:tabs>
+          <w:tab w:val="num" w:pos="1440"/>
+        </w:tabs>
+        <w:ind w:left="1440" w:hanging="360"/>
+      </w:pPr>
+      <w:rPr>
+        <w:rFonts w:ascii="Symbol" w:hAnsi="Symbol" w:hint="default"/>
+        <w:sz w:val="20"/>
+      </w:rPr>
+    </w:lvl>
+    <w:lvl w:ilvl="2" w:tentative="1">
+      <w:start w:val="1"/>
+      <w:numFmt w:val="bullet"/>
+      <w:lvlText w:val=""/>
+      <w:lvlJc w:val="left"/>
+      <w:pPr>
+        <w:tabs>
+          <w:tab w:val="num" w:pos="2160"/>
+        </w:tabs>
+        <w:ind w:left="2160" w:hanging="360"/>
+      </w:pPr>
+      <w:rPr>
+        <w:rFonts w:ascii="Symbol" w:hAnsi="Symbol" w:hint="default"/>
+        <w:sz w:val="20"/>
+      </w:rPr>
+    </w:lvl>
+    <w:lvl w:ilvl="3" w:tentative="1">
+      <w:start w:val="1"/>
+      <w:numFmt w:val="bullet"/>
+      <w:lvlText w:val=""/>
+      <w:lvlJc w:val="left"/>
+      <w:pPr>
+        <w:tabs>
+          <w:tab w:val="num" w:pos="2880"/>
+        </w:tabs>
+        <w:ind w:left="2880" w:hanging="360"/>
+      </w:pPr>
+      <w:rPr>
+        <w:rFonts w:ascii="Symbol" w:hAnsi="Symbol" w:hint="default"/>
+        <w:sz w:val="20"/>
+      </w:rPr>
+    </w:lvl>
+    <w:lvl w:ilvl="4" w:tentative="1">
+      <w:start w:val="1"/>
+      <w:numFmt w:val="bullet"/>
+      <w:lvlText w:val=""/>
+      <w:lvlJc w:val="left"/>
+      <w:pPr>
+        <w:tabs>
+          <w:tab w:val="num" w:pos="3600"/>
+        </w:tabs>
+        <w:ind w:left="3600" w:hanging="360"/>
+      </w:pPr>
+      <w:rPr>
+        <w:rFonts w:ascii="Symbol" w:hAnsi="Symbol" w:hint="default"/>
+        <w:sz w:val="20"/>
+      </w:rPr>
+    </w:lvl>
+    <w:lvl w:ilvl="5" w:tentative="1">
+      <w:start w:val="1"/>
+      <w:numFmt w:val="bullet"/>
+      <w:lvlText w:val=""/>
+      <w:lvlJc w:val="left"/>
+      <w:pPr>
+        <w:tabs>
+          <w:tab w:val="num" w:pos="4320"/>
+        </w:tabs>
+        <w:ind w:left="4320" w:hanging="360"/>
+      </w:pPr>
+      <w:rPr>
+        <w:rFonts w:ascii="Symbol" w:hAnsi="Symbol" w:hint="default"/>
+        <w:sz w:val="20"/>
+      </w:rPr>
+    </w:lvl>
+    <w:lvl w:ilvl="6" w:tentative="1">
+      <w:start w:val="1"/>
+      <w:numFmt w:val="bullet"/>
+      <w:lvlText w:val=""/>
+      <w:lvlJc w:val="left"/>
+      <w:pPr>
+        <w:tabs>
+          <w:tab w:val="num" w:pos="5040"/>
+        </w:tabs>
+        <w:ind w:left="5040" w:hanging="360"/>
+      </w:pPr>
+      <w:rPr>
+        <w:rFonts w:ascii="Symbol" w:hAnsi="Symbol" w:hint="default"/>
+        <w:sz w:val="20"/>
+      </w:rPr>
+    </w:lvl>
+    <w:lvl w:ilvl="7" w:tentative="1">
+      <w:start w:val="1"/>
+      <w:numFmt w:val="bullet"/>
+      <w:lvlText w:val=""/>
+      <w:lvlJc w:val="left"/>
+      <w:pPr>
+        <w:tabs>
+          <w:tab w:val="num" w:pos="5760"/>
+        </w:tabs>
+        <w:ind w:left="5760" w:hanging="360"/>
+      </w:pPr>
+      <w:rPr>
+        <w:rFonts w:ascii="Symbol" w:hAnsi="Symbol" w:hint="default"/>
+        <w:sz w:val="20"/>
+      </w:rPr>
+    </w:lvl>
+    <w:lvl w:ilvl="8" w:tentative="1">
+      <w:start w:val="1"/>
+      <w:numFmt w:val="bullet"/>
+      <w:lvlText w:val=""/>
+      <w:lvlJc w:val="left"/>
+      <w:pPr>
+        <w:tabs>
+          <w:tab w:val="num" w:pos="6480"/>
+        </w:tabs>
+        <w:ind w:left="6480" w:hanging="360"/>
+      </w:pPr>
+      <w:rPr>
+        <w:rFonts w:ascii="Symbol" w:hAnsi="Symbol" w:hint="default"/>
+        <w:sz w:val="20"/>
+      </w:rPr>
+    </w:lvl>
+  </w:abstractNum>
+  <w:abstractNum w:abstractNumId="2" w15:restartNumberingAfterBreak="0">
     <w:nsid w:val="2F1D21BD"/>
     <w:multiLevelType w:val="hybridMultilevel"/>
     <w:tmpl w:val="306E3238"/>
@@ -15029,7 +15598,7 @@
       </w:pPr>
     </w:lvl>
   </w:abstractNum>
-  <w:abstractNum w:abstractNumId="2" w15:restartNumberingAfterBreak="0">
+  <w:abstractNum w:abstractNumId="3" w15:restartNumberingAfterBreak="0">
     <w:nsid w:val="5C3E6F8D"/>
     <w:multiLevelType w:val="hybridMultilevel"/>
     <w:tmpl w:val="E702DEC8"/>
@@ -15118,7 +15687,7 @@
       </w:pPr>
     </w:lvl>
   </w:abstractNum>
-  <w:abstractNum w:abstractNumId="3" w15:restartNumberingAfterBreak="0">
+  <w:abstractNum w:abstractNumId="4" w15:restartNumberingAfterBreak="0">
     <w:nsid w:val="77315C5A"/>
     <w:multiLevelType w:val="hybridMultilevel"/>
     <w:tmpl w:val="FD264636"/>
@@ -15207,7 +15776,7 @@
       </w:pPr>
     </w:lvl>
   </w:abstractNum>
-  <w:abstractNum w:abstractNumId="4" w15:restartNumberingAfterBreak="0">
+  <w:abstractNum w:abstractNumId="5" w15:restartNumberingAfterBreak="0">
     <w:nsid w:val="7F6A5753"/>
     <w:multiLevelType w:val="hybridMultilevel"/>
     <w:tmpl w:val="CB26167E"/>
@@ -15297,19 +15866,22 @@
     </w:lvl>
   </w:abstractNum>
   <w:num w:numId="1" w16cid:durableId="38090412">
-    <w:abstractNumId w:val="1"/>
+    <w:abstractNumId w:val="2"/>
   </w:num>
   <w:num w:numId="2" w16cid:durableId="1695765407">
+    <w:abstractNumId w:val="4"/>
+  </w:num>
+  <w:num w:numId="3" w16cid:durableId="701127966">
     <w:abstractNumId w:val="3"/>
   </w:num>
-  <w:num w:numId="3" w16cid:durableId="701127966">
-    <w:abstractNumId w:val="2"/>
-  </w:num>
   <w:num w:numId="4" w16cid:durableId="1153452531">
-    <w:abstractNumId w:val="4"/>
+    <w:abstractNumId w:val="5"/>
   </w:num>
   <w:num w:numId="5" w16cid:durableId="239364056">
     <w:abstractNumId w:val="0"/>
+  </w:num>
+  <w:num w:numId="6" w16cid:durableId="1129395251">
+    <w:abstractNumId w:val="1"/>
   </w:num>
 </w:numbering>
 </file>
@@ -15718,7 +16290,6 @@
   <w:style w:type="character" w:default="1" w:styleId="Fuentedeprrafopredeter">
     <w:name w:val="Default Paragraph Font"/>
     <w:uiPriority w:val="1"/>
-    <w:semiHidden/>
     <w:unhideWhenUsed/>
   </w:style>
   <w:style w:type="table" w:default="1" w:styleId="Tablanormal">
@@ -15841,6 +16412,19 @@
     <w:name w:val="mclose"/>
     <w:basedOn w:val="Fuentedeprrafopredeter"/>
     <w:rsid w:val="00C1269C"/>
+  </w:style>
+  <w:style w:type="paragraph" w:styleId="NormalWeb">
+    <w:name w:val="Normal (Web)"/>
+    <w:basedOn w:val="Normal"/>
+    <w:uiPriority w:val="99"/>
+    <w:semiHidden/>
+    <w:unhideWhenUsed/>
+    <w:rsid w:val="004A0540"/>
+    <w:rPr>
+      <w:rFonts w:ascii="Times New Roman" w:hAnsi="Times New Roman" w:cs="Times New Roman"/>
+      <w:sz w:val="24"/>
+      <w:szCs w:val="24"/>
+    </w:rPr>
   </w:style>
 </w:styles>
 </file>

</xml_diff>